<commit_message>
Clarified default depth setting in user's manual Updated change log Measurement, InstrumentData, TransectData, OpenMeasurementDialog, QRev: modified code to support Nortek Signature 1000 QAData: 1) fixed issue with computing percent invalid edge ensembles.
</commit_message>
<xml_diff>
--- a/UI/Help/QRev_Change_Log.docx
+++ b/UI/Help/QRev_Change_Log.docx
@@ -27,6 +27,161 @@
       </w:r>
     </w:p>
     <w:p>
+      <w:r>
+        <w:rPr>
+          <w:b/>
+          <w:bCs/>
+        </w:rPr>
+        <w:t>Changes 4:15 to 4:16</w:t>
+      </w:r>
+    </w:p>
+    <w:p>
+      <w:pPr>
+        <w:pStyle w:val="ListParagraph"/>
+        <w:numPr>
+          <w:ilvl w:val="0"/>
+          <w:numId w:val="33"/>
+        </w:numPr>
+      </w:pPr>
+      <w:r>
+        <w:t>Fixed incomplete system test for TRDI causing crash when saving</w:t>
+      </w:r>
+    </w:p>
+    <w:p>
+      <w:pPr>
+        <w:pStyle w:val="ListParagraph"/>
+        <w:numPr>
+          <w:ilvl w:val="0"/>
+          <w:numId w:val="33"/>
+        </w:numPr>
+      </w:pPr>
+      <w:r>
+        <w:t>Fixed issue with PT3 test status not displayed properly</w:t>
+      </w:r>
+    </w:p>
+    <w:p>
+      <w:pPr>
+        <w:pStyle w:val="ListParagraph"/>
+        <w:numPr>
+          <w:ilvl w:val="0"/>
+          <w:numId w:val="33"/>
+        </w:numPr>
+      </w:pPr>
+      <w:r>
+        <w:t>Fixed issue with VTG low speed message</w:t>
+      </w:r>
+    </w:p>
+    <w:p>
+      <w:pPr>
+        <w:pStyle w:val="ListParagraph"/>
+        <w:numPr>
+          <w:ilvl w:val="0"/>
+          <w:numId w:val="33"/>
+        </w:numPr>
+      </w:pPr>
+      <w:r>
+        <w:t>Fixed issue with VTG and composite tracks on causing switch to GGA</w:t>
+      </w:r>
+    </w:p>
+    <w:p>
+      <w:pPr>
+        <w:pStyle w:val="ListParagraph"/>
+        <w:numPr>
+          <w:ilvl w:val="0"/>
+          <w:numId w:val="33"/>
+        </w:numPr>
+      </w:pPr>
+      <w:r>
+        <w:t>Fixed issues with the edges tab</w:t>
+      </w:r>
+    </w:p>
+    <w:p>
+      <w:pPr>
+        <w:pStyle w:val="ListParagraph"/>
+        <w:numPr>
+          <w:ilvl w:val="0"/>
+          <w:numId w:val="33"/>
+        </w:numPr>
+      </w:pPr>
+      <w:r>
+        <w:t>Fixed issues with tab text color not updating properly</w:t>
+      </w:r>
+    </w:p>
+    <w:p>
+      <w:pPr>
+        <w:pStyle w:val="ListParagraph"/>
+        <w:numPr>
+          <w:ilvl w:val="0"/>
+          <w:numId w:val="33"/>
+        </w:numPr>
+      </w:pPr>
+      <w:r>
+        <w:t>Updated user’s manual to indicate that 4-beam composite is the default if vertical beam or depth sounder data are available.</w:t>
+      </w:r>
+    </w:p>
+    <w:p>
+      <w:pPr>
+        <w:pStyle w:val="ListParagraph"/>
+        <w:numPr>
+          <w:ilvl w:val="0"/>
+          <w:numId w:val="33"/>
+        </w:numPr>
+      </w:pPr>
+      <w:r>
+        <w:t>Several issues with the interaction with RIVRS were fixed</w:t>
+      </w:r>
+    </w:p>
+    <w:p>
+      <w:pPr>
+        <w:pStyle w:val="ListParagraph"/>
+        <w:numPr>
+          <w:ilvl w:val="0"/>
+          <w:numId w:val="33"/>
+        </w:numPr>
+      </w:pPr>
+      <w:r>
+        <w:t>Fixed inconsistent behavior of the up/down arrows</w:t>
+      </w:r>
+    </w:p>
+    <w:p>
+      <w:pPr>
+        <w:pStyle w:val="ListParagraph"/>
+        <w:numPr>
+          <w:ilvl w:val="0"/>
+          <w:numId w:val="33"/>
+        </w:numPr>
+      </w:pPr>
+      <w:r>
+        <w:t>Improved speed of transect change using up/down arrows</w:t>
+      </w:r>
+    </w:p>
+    <w:p>
+      <w:pPr>
+        <w:pStyle w:val="ListParagraph"/>
+        <w:numPr>
+          <w:ilvl w:val="0"/>
+          <w:numId w:val="33"/>
+        </w:numPr>
+      </w:pPr>
+      <w:r>
+        <w:t>Fixed issue with files saving in previously used folder</w:t>
+      </w:r>
+    </w:p>
+    <w:p>
+      <w:pPr>
+        <w:pStyle w:val="ListParagraph"/>
+        <w:numPr>
+          <w:ilvl w:val="0"/>
+          <w:numId w:val="33"/>
+        </w:numPr>
+      </w:pPr>
+      <w:r>
+        <w:t>Modified code for compatibility with Nortek Signature 1000</w:t>
+      </w:r>
+      <w:bookmarkStart w:id="0" w:name="_GoBack"/>
+      <w:bookmarkEnd w:id="0"/>
+    </w:p>
+    <w:p>
       <w:pPr>
         <w:rPr>
           <w:b/>
@@ -50,15 +205,7 @@
         </w:numPr>
       </w:pPr>
       <w:r>
-        <w:t xml:space="preserve">Fixed issue with </w:t>
-      </w:r>
-      <w:proofErr w:type="spellStart"/>
-      <w:r>
-        <w:t>shiptrack</w:t>
-      </w:r>
-      <w:proofErr w:type="spellEnd"/>
-      <w:r>
-        <w:t xml:space="preserve"> when all GPS data are invalid</w:t>
+        <w:t>Fixed issue with shiptrack when all GPS data are invalid</w:t>
       </w:r>
     </w:p>
     <w:p>
@@ -87,8 +234,6 @@
         </w:rPr>
         <w:t>Changes 4.13 to 4.14</w:t>
       </w:r>
-      <w:bookmarkStart w:id="0" w:name="_GoBack"/>
-      <w:bookmarkEnd w:id="0"/>
     </w:p>
     <w:p>
       <w:pPr>
@@ -145,15 +290,7 @@
         </w:numPr>
       </w:pPr>
       <w:r>
-        <w:t xml:space="preserve">Ported code from </w:t>
-      </w:r>
-      <w:proofErr w:type="spellStart"/>
-      <w:r>
-        <w:t>Matlab</w:t>
-      </w:r>
-      <w:proofErr w:type="spellEnd"/>
-      <w:r>
-        <w:t xml:space="preserve"> to Python</w:t>
+        <w:t>Ported code from Matlab to Python</w:t>
       </w:r>
     </w:p>
     <w:p>
@@ -165,13 +302,8 @@
         </w:numPr>
       </w:pPr>
       <w:r>
-        <w:t xml:space="preserve">User interface redesigned using </w:t>
-      </w:r>
-      <w:proofErr w:type="spellStart"/>
-      <w:r>
-        <w:t>PyQt</w:t>
-      </w:r>
-      <w:proofErr w:type="spellEnd"/>
+        <w:t>User interface redesigned using PyQt</w:t>
+      </w:r>
     </w:p>
     <w:p>
       <w:pPr>
@@ -182,15 +314,7 @@
         </w:numPr>
       </w:pPr>
       <w:r>
-        <w:t xml:space="preserve">Main summary page includes contour, </w:t>
-      </w:r>
-      <w:proofErr w:type="spellStart"/>
-      <w:r>
-        <w:t>shiptrack</w:t>
-      </w:r>
-      <w:proofErr w:type="spellEnd"/>
-      <w:r>
-        <w:t>, and discharge time series graphics</w:t>
+        <w:t>Main summary page includes contour, shiptrack, and discharge time series graphics</w:t>
       </w:r>
     </w:p>
     <w:p>
@@ -277,15 +401,7 @@
         <w:t>F</w:t>
       </w:r>
       <w:r>
-        <w:t xml:space="preserve">ixed bug in </w:t>
-      </w:r>
-      <w:proofErr w:type="spellStart"/>
-      <w:r>
-        <w:t>vtg</w:t>
-      </w:r>
-      <w:proofErr w:type="spellEnd"/>
-      <w:r>
-        <w:t xml:space="preserve"> primary composite tracks, wasn't substituting GGA</w:t>
+        <w:t>ixed bug in vtg primary composite tracks, wasn't substituting GGA</w:t>
       </w:r>
     </w:p>
     <w:p>
@@ -309,13 +425,8 @@
         </w:numPr>
       </w:pPr>
       <w:r>
-        <w:t xml:space="preserve">Statistics and interpolation methods in Python may result in small differences from </w:t>
-      </w:r>
-      <w:proofErr w:type="spellStart"/>
-      <w:r>
-        <w:t>Matlab</w:t>
-      </w:r>
-      <w:proofErr w:type="spellEnd"/>
+        <w:t>Statistics and interpolation methods in Python may result in small differences from Matlab</w:t>
+      </w:r>
     </w:p>
     <w:p>
       <w:pPr>
@@ -341,15 +452,8 @@
         </w:numPr>
       </w:pPr>
       <w:r>
-        <w:t xml:space="preserve">Fixed bug that did not properly identify missing (lost) ensembles if the typical ensemble duration was greater than 1.5 sec. This affected mode 13 </w:t>
-      </w:r>
-      <w:proofErr w:type="spellStart"/>
-      <w:r>
-        <w:t>StreamPro</w:t>
-      </w:r>
-      <w:proofErr w:type="spellEnd"/>
-      <w:r>
-        <w:t xml:space="preserve"> data.</w:t>
+        <w:lastRenderedPageBreak/>
+        <w:t>Fixed bug that did not properly identify missing (lost) ensembles if the typical ensemble duration was greater than 1.5 sec. This affected mode 13 StreamPro data.</w:t>
       </w:r>
     </w:p>
     <w:p>
@@ -427,23 +531,7 @@
         </w:numPr>
       </w:pPr>
       <w:r>
-        <w:t xml:space="preserve">Fixed bug in edges </w:t>
-      </w:r>
-      <w:proofErr w:type="spellStart"/>
-      <w:r>
-        <w:t>shiptrack</w:t>
-      </w:r>
-      <w:proofErr w:type="spellEnd"/>
-      <w:r>
-        <w:t xml:space="preserve"> so it only displays valid </w:t>
-      </w:r>
-      <w:proofErr w:type="spellStart"/>
-      <w:r>
-        <w:t>orginal</w:t>
-      </w:r>
-      <w:proofErr w:type="spellEnd"/>
-      <w:r>
-        <w:t xml:space="preserve"> data and not interpolated data.</w:t>
+        <w:t>Fixed bug in edges shiptrack so it only displays valid orginal data and not interpolated data.</w:t>
       </w:r>
     </w:p>
     <w:p>
@@ -482,7 +570,6 @@
         </w:numPr>
       </w:pPr>
       <w:r>
-        <w:lastRenderedPageBreak/>
         <w:t>Fixed bug causing crash when TRDI PT3 test was incomplete.</w:t>
       </w:r>
     </w:p>
@@ -531,15 +618,7 @@
         </w:numPr>
       </w:pPr>
       <w:r>
-        <w:t xml:space="preserve">XML file now only contains the summary information from a </w:t>
-      </w:r>
-      <w:proofErr w:type="spellStart"/>
-      <w:r>
-        <w:t>SonTek</w:t>
-      </w:r>
-      <w:proofErr w:type="spellEnd"/>
-      <w:r>
-        <w:t xml:space="preserve"> compass calibration.</w:t>
+        <w:t>XML file now only contains the summary information from a SonTek compass calibration.</w:t>
       </w:r>
     </w:p>
     <w:p>
@@ -563,15 +642,7 @@
         </w:numPr>
       </w:pPr>
       <w:r>
-        <w:t xml:space="preserve">Added message for missing samples in </w:t>
-      </w:r>
-      <w:proofErr w:type="spellStart"/>
-      <w:r>
-        <w:t>SonTek</w:t>
-      </w:r>
-      <w:proofErr w:type="spellEnd"/>
-      <w:r>
-        <w:t xml:space="preserve"> data.</w:t>
+        <w:t>Added message for missing samples in SonTek data.</w:t>
       </w:r>
     </w:p>
     <w:p>
@@ -595,15 +666,7 @@
         </w:numPr>
       </w:pPr>
       <w:r>
-        <w:t xml:space="preserve">Added check to boat and </w:t>
-      </w:r>
-      <w:proofErr w:type="spellStart"/>
-      <w:r>
-        <w:t>wt</w:t>
-      </w:r>
-      <w:proofErr w:type="spellEnd"/>
-      <w:r>
-        <w:t xml:space="preserve"> to check warn if all data are invalid.</w:t>
+        <w:t>Added check to boat and wt to check warn if all data are invalid.</w:t>
       </w:r>
     </w:p>
     <w:p>
@@ -663,15 +726,7 @@
         </w:numPr>
       </w:pPr>
       <w:r>
-        <w:t xml:space="preserve">Added upper limit of 45 ppt to </w:t>
-      </w:r>
-      <w:proofErr w:type="spellStart"/>
-      <w:r>
-        <w:t>salinty</w:t>
-      </w:r>
-      <w:proofErr w:type="spellEnd"/>
-      <w:r>
-        <w:t xml:space="preserve"> input dialog.</w:t>
+        <w:t>Added upper limit of 45 ppt to salinty input dialog.</w:t>
       </w:r>
     </w:p>
     <w:p>
@@ -749,15 +804,7 @@
         </w:numPr>
       </w:pPr>
       <w:r>
-        <w:t xml:space="preserve">Fixed bug causing 25 cm excluded distance to be applied to </w:t>
-      </w:r>
-      <w:proofErr w:type="spellStart"/>
-      <w:r>
-        <w:t>RiverPro</w:t>
-      </w:r>
-      <w:proofErr w:type="spellEnd"/>
-      <w:r>
-        <w:t xml:space="preserve"> data.</w:t>
+        <w:t>Fixed bug causing 25 cm excluded distance to be applied to RiverPro data.</w:t>
       </w:r>
     </w:p>
     <w:p>
@@ -844,31 +891,8 @@
         </w:numPr>
       </w:pPr>
       <w:r>
-        <w:t xml:space="preserve">Fixed bug causing changes in draft </w:t>
-      </w:r>
-      <w:proofErr w:type="spellStart"/>
-      <w:r>
-        <w:t>hOffset</w:t>
-      </w:r>
-      <w:proofErr w:type="spellEnd"/>
-      <w:r>
-        <w:t xml:space="preserve">, </w:t>
-      </w:r>
-      <w:proofErr w:type="spellStart"/>
-      <w:r>
-        <w:t>hSource</w:t>
-      </w:r>
-      <w:proofErr w:type="spellEnd"/>
-      <w:r>
-        <w:t xml:space="preserve">, and </w:t>
-      </w:r>
-      <w:proofErr w:type="spellStart"/>
-      <w:r>
-        <w:t>magVar</w:t>
-      </w:r>
-      <w:proofErr w:type="spellEnd"/>
-      <w:r>
-        <w:t xml:space="preserve"> to not update QA properly</w:t>
+        <w:lastRenderedPageBreak/>
+        <w:t>Fixed bug causing changes in draft hOffset, hSource, and magVar to not update QA properly</w:t>
       </w:r>
     </w:p>
     <w:p>
@@ -1003,7 +1027,6 @@
         </w:numPr>
       </w:pPr>
       <w:r>
-        <w:lastRenderedPageBreak/>
         <w:t>Modified the excluded distance filter to round to 2 digits to prevent differences when converting between units.</w:t>
       </w:r>
     </w:p>
@@ -1091,15 +1114,7 @@
         </w:numPr>
       </w:pPr>
       <w:r>
-        <w:t xml:space="preserve">Modified code in the way that TRDI </w:t>
-      </w:r>
-      <w:proofErr w:type="spellStart"/>
-      <w:r>
-        <w:t>mmt</w:t>
-      </w:r>
-      <w:proofErr w:type="spellEnd"/>
-      <w:r>
-        <w:t xml:space="preserve"> file setting for composite depths are processed to QRev settings. </w:t>
+        <w:t xml:space="preserve">Modified code in the way that TRDI mmt file setting for composite depths are processed to QRev settings. </w:t>
       </w:r>
     </w:p>
     <w:p>
@@ -1135,15 +1150,7 @@
         </w:numPr>
       </w:pPr>
       <w:r>
-        <w:t xml:space="preserve">Fixed bug with </w:t>
-      </w:r>
-      <w:proofErr w:type="spellStart"/>
-      <w:r>
-        <w:t>computePerDiff</w:t>
-      </w:r>
-      <w:proofErr w:type="spellEnd"/>
-      <w:r>
-        <w:t xml:space="preserve"> in extrapolation sensitivity when no transect data provided.</w:t>
+        <w:t>Fixed bug with computePerDiff in extrapolation sensitivity when no transect data provided.</w:t>
       </w:r>
     </w:p>
     <w:p>
@@ -1167,15 +1174,7 @@
         </w:numPr>
       </w:pPr>
       <w:r>
-        <w:t xml:space="preserve">Added code to check compass </w:t>
-      </w:r>
-      <w:proofErr w:type="spellStart"/>
-      <w:r>
-        <w:t>cal</w:t>
-      </w:r>
-      <w:proofErr w:type="spellEnd"/>
-      <w:r>
-        <w:t xml:space="preserve"> errors against USGS recommendations</w:t>
+        <w:t>Added code to check compass cal errors against USGS recommendations</w:t>
       </w:r>
     </w:p>
     <w:p>
@@ -1187,15 +1186,7 @@
         </w:numPr>
       </w:pPr>
       <w:r>
-        <w:t xml:space="preserve">Added code to handle files processed with </w:t>
-      </w:r>
-      <w:proofErr w:type="spellStart"/>
-      <w:r>
-        <w:t>QBatch</w:t>
-      </w:r>
-      <w:proofErr w:type="spellEnd"/>
-      <w:r>
-        <w:t>.</w:t>
+        <w:t>Added code to handle files processed with QBatch.</w:t>
       </w:r>
     </w:p>
     <w:p>
@@ -1260,6 +1251,7 @@
         </w:numPr>
       </w:pPr>
       <w:r>
+        <w:lastRenderedPageBreak/>
         <w:t>Clicking on a message will open the associated window, same as clicking on associated button.</w:t>
       </w:r>
     </w:p>
@@ -1296,15 +1288,7 @@
         </w:numPr>
       </w:pPr>
       <w:r>
-        <w:t xml:space="preserve">The compass error from the evaluation of a TRDI ADCP and if available, from </w:t>
-      </w:r>
-      <w:proofErr w:type="spellStart"/>
-      <w:r>
-        <w:t>RiverSurveyor</w:t>
-      </w:r>
-      <w:proofErr w:type="spellEnd"/>
-      <w:r>
-        <w:t xml:space="preserve"> G3 compass is now shown in the Compass/P/R window.</w:t>
+        <w:t>The compass error from the evaluation of a TRDI ADCP and if available, from RiverSurveyor G3 compass is now shown in the Compass/P/R window.</w:t>
       </w:r>
     </w:p>
     <w:p>
@@ -1352,23 +1336,7 @@
         </w:numPr>
       </w:pPr>
       <w:r>
-        <w:t xml:space="preserve">A bug which applied both the </w:t>
-      </w:r>
-      <w:proofErr w:type="spellStart"/>
-      <w:r>
-        <w:t>magvar</w:t>
-      </w:r>
-      <w:proofErr w:type="spellEnd"/>
-      <w:r>
-        <w:t xml:space="preserve"> and heading offset to all compass data when loading has been fixed. Now the </w:t>
-      </w:r>
-      <w:proofErr w:type="spellStart"/>
-      <w:r>
-        <w:t>magvar</w:t>
-      </w:r>
-      <w:proofErr w:type="spellEnd"/>
-      <w:r>
-        <w:t xml:space="preserve"> is only applied to the internal compass and the heading offset only applied to the external compass. This is consistent with how it was handled in the Compass/P/R window.</w:t>
+        <w:t>A bug which applied both the magvar and heading offset to all compass data when loading has been fixed. Now the magvar is only applied to the internal compass and the heading offset only applied to the external compass. This is consistent with how it was handled in the Compass/P/R window.</w:t>
       </w:r>
     </w:p>
     <w:p>
@@ -1380,7 +1348,6 @@
         </w:numPr>
       </w:pPr>
       <w:r>
-        <w:lastRenderedPageBreak/>
         <w:t>Label for Google Earth plots was changed to filename only, not including the path.</w:t>
       </w:r>
     </w:p>
@@ -1459,15 +1426,7 @@
         </w:numPr>
       </w:pPr>
       <w:r>
-        <w:t xml:space="preserve">Improved the handling of illegal xml characters in </w:t>
-      </w:r>
-      <w:proofErr w:type="spellStart"/>
-      <w:r>
-        <w:t>mmt</w:t>
-      </w:r>
-      <w:proofErr w:type="spellEnd"/>
-      <w:r>
-        <w:t xml:space="preserve"> file.</w:t>
+        <w:t>Improved the handling of illegal xml characters in mmt file.</w:t>
       </w:r>
     </w:p>
     <w:p>
@@ -1590,15 +1549,7 @@
         </w:numPr>
       </w:pPr>
       <w:r>
-        <w:t xml:space="preserve">Fixed issue with UTC time from GGA which contained an invalid character causing the str2double function resulting in </w:t>
-      </w:r>
-      <w:proofErr w:type="spellStart"/>
-      <w:r>
-        <w:t>NaN</w:t>
-      </w:r>
-      <w:proofErr w:type="spellEnd"/>
-      <w:r>
-        <w:t>.</w:t>
+        <w:t>Fixed issue with UTC time from GGA which contained an invalid character causing the str2double function resulting in NaN.</w:t>
       </w:r>
     </w:p>
     <w:p>
@@ -1610,23 +1561,7 @@
         </w:numPr>
       </w:pPr>
       <w:r>
-        <w:t xml:space="preserve">Added fix for invalid </w:t>
-      </w:r>
-      <w:proofErr w:type="spellStart"/>
-      <w:r>
-        <w:t>prefPath</w:t>
-      </w:r>
-      <w:proofErr w:type="spellEnd"/>
-      <w:r>
-        <w:t xml:space="preserve"> from corrupt </w:t>
-      </w:r>
-      <w:proofErr w:type="spellStart"/>
-      <w:r>
-        <w:t>AppData</w:t>
-      </w:r>
-      <w:proofErr w:type="spellEnd"/>
-      <w:r>
-        <w:t>/Local/QRev</w:t>
+        <w:t>Added fix for invalid prefPath from corrupt AppData/Local/QRev</w:t>
       </w:r>
     </w:p>
     <w:p>
@@ -1638,23 +1573,7 @@
         </w:numPr>
       </w:pPr>
       <w:r>
-        <w:t xml:space="preserve">Added code to reset the close option from </w:t>
-      </w:r>
-      <w:proofErr w:type="spellStart"/>
-      <w:r>
-        <w:t>extrap</w:t>
-      </w:r>
-      <w:proofErr w:type="spellEnd"/>
-      <w:r>
-        <w:t xml:space="preserve"> to the main window when </w:t>
-      </w:r>
-      <w:proofErr w:type="spellStart"/>
-      <w:r>
-        <w:t>extrap</w:t>
-      </w:r>
-      <w:proofErr w:type="spellEnd"/>
-      <w:r>
-        <w:t xml:space="preserve"> is closed.</w:t>
+        <w:t>Added code to reset the close option from extrap to the main window when extrap is closed.</w:t>
       </w:r>
     </w:p>
     <w:p>
@@ -1714,6 +1633,7 @@
         </w:numPr>
       </w:pPr>
       <w:r>
+        <w:lastRenderedPageBreak/>
         <w:t>Change version to 3.23</w:t>
       </w:r>
     </w:p>
@@ -1861,7 +1781,6 @@
         </w:numPr>
       </w:pPr>
       <w:r>
-        <w:lastRenderedPageBreak/>
         <w:t>Modified code to make buttons inactive if no transects are checked.</w:t>
       </w:r>
     </w:p>
@@ -1886,31 +1805,7 @@
         </w:numPr>
       </w:pPr>
       <w:r>
-        <w:t xml:space="preserve">In the </w:t>
-      </w:r>
-      <w:proofErr w:type="spellStart"/>
-      <w:r>
-        <w:t>extrap</w:t>
-      </w:r>
-      <w:proofErr w:type="spellEnd"/>
-      <w:r>
-        <w:t xml:space="preserve"> window, added message to user that they need to set Fit to manual if </w:t>
-      </w:r>
-      <w:proofErr w:type="spellStart"/>
-      <w:r>
-        <w:t>the</w:t>
-      </w:r>
-      <w:proofErr w:type="spellEnd"/>
-      <w:r>
-        <w:t xml:space="preserve"> want to use an automatically </w:t>
-      </w:r>
-      <w:proofErr w:type="spellStart"/>
-      <w:r>
-        <w:t>opitimized</w:t>
-      </w:r>
-      <w:proofErr w:type="spellEnd"/>
-      <w:r>
-        <w:t xml:space="preserve"> fit but they have change the threshold, subsection, or data type.</w:t>
+        <w:t>In the extrap window, added message to user that they need to set Fit to manual if the want to use an automatically opitimized fit but they have change the threshold, subsection, or data type.</w:t>
       </w:r>
     </w:p>
     <w:p>
@@ -1985,15 +1880,7 @@
         </w:numPr>
       </w:pPr>
       <w:r>
-        <w:t xml:space="preserve">Fixed bug where </w:t>
-      </w:r>
-      <w:proofErr w:type="spellStart"/>
-      <w:r>
-        <w:t>magError</w:t>
-      </w:r>
-      <w:proofErr w:type="spellEnd"/>
-      <w:r>
-        <w:t xml:space="preserve"> and GPS heading were saved as column vector rather than row vector</w:t>
+        <w:t>Fixed bug where magError and GPS heading were saved as column vector rather than row vector</w:t>
       </w:r>
     </w:p>
     <w:p>
@@ -2017,15 +1904,7 @@
         </w:numPr>
       </w:pPr>
       <w:r>
-        <w:t xml:space="preserve">Improved scaling for </w:t>
-      </w:r>
-      <w:proofErr w:type="spellStart"/>
-      <w:r>
-        <w:t>magError</w:t>
-      </w:r>
-      <w:proofErr w:type="spellEnd"/>
-      <w:r>
-        <w:t xml:space="preserve"> and pitch and roll, 2) linked x axes of top and bottom plots</w:t>
+        <w:t>Improved scaling for magError and pitch and roll, 2) linked x axes of top and bottom plots</w:t>
       </w:r>
     </w:p>
     <w:p>
@@ -2037,15 +1916,7 @@
         </w:numPr>
       </w:pPr>
       <w:r>
-        <w:t xml:space="preserve">Added code to add </w:t>
-      </w:r>
-      <w:proofErr w:type="spellStart"/>
-      <w:r>
-        <w:t>qTotalCaution</w:t>
-      </w:r>
-      <w:proofErr w:type="spellEnd"/>
-      <w:r>
-        <w:t xml:space="preserve"> to older QRev files</w:t>
+        <w:t>Added code to add qTotalCaution to older QRev files</w:t>
       </w:r>
     </w:p>
     <w:p>
@@ -2057,15 +1928,7 @@
         </w:numPr>
       </w:pPr>
       <w:r>
-        <w:t xml:space="preserve">Fixed bug when there is no pitch and roll data (old </w:t>
-      </w:r>
-      <w:proofErr w:type="spellStart"/>
-      <w:r>
-        <w:t>SonTek</w:t>
-      </w:r>
-      <w:proofErr w:type="spellEnd"/>
-      <w:r>
-        <w:t xml:space="preserve"> files)</w:t>
+        <w:t>Fixed bug when there is no pitch and roll data (old SonTek files)</w:t>
       </w:r>
     </w:p>
     <w:p>
@@ -2089,15 +1952,7 @@
         </w:numPr>
       </w:pPr>
       <w:r>
-        <w:t xml:space="preserve">Fixed bug when loading QRev files from 2.9x by adding code to create the </w:t>
-      </w:r>
-      <w:proofErr w:type="spellStart"/>
-      <w:r>
-        <w:t>qTotalCaution</w:t>
-      </w:r>
-      <w:proofErr w:type="spellEnd"/>
-      <w:r>
-        <w:t xml:space="preserve"> field</w:t>
+        <w:t>Fixed bug when loading QRev files from 2.9x by adding code to create the qTotalCaution field</w:t>
       </w:r>
     </w:p>
     <w:p>
@@ -2132,13 +1987,8 @@
           <w:numId w:val="26"/>
         </w:numPr>
       </w:pPr>
-      <w:proofErr w:type="spellStart"/>
-      <w:r>
-        <w:t>kml</w:t>
-      </w:r>
-      <w:proofErr w:type="spellEnd"/>
-      <w:r>
-        <w:t xml:space="preserve"> Google earth file now plots the full transect filename</w:t>
+      <w:r>
+        <w:t>kml Google earth file now plots the full transect filename</w:t>
       </w:r>
     </w:p>
     <w:p>
@@ -2174,13 +2024,8 @@
         </w:numPr>
       </w:pPr>
       <w:r>
-        <w:t xml:space="preserve">Fixed bug preventing automatic excluded distance for </w:t>
-      </w:r>
-      <w:proofErr w:type="spellStart"/>
-      <w:r>
-        <w:t>RioPro</w:t>
-      </w:r>
-      <w:proofErr w:type="spellEnd"/>
+        <w:t>Fixed bug preventing automatic excluded distance for RioPro</w:t>
+      </w:r>
     </w:p>
     <w:p>
       <w:pPr>
@@ -2215,15 +2060,7 @@
         </w:numPr>
       </w:pPr>
       <w:r>
-        <w:t xml:space="preserve">Fixed bug applying user specified edge Q in </w:t>
-      </w:r>
-      <w:proofErr w:type="spellStart"/>
-      <w:r>
-        <w:t>RiverSurveyor</w:t>
-      </w:r>
-      <w:proofErr w:type="spellEnd"/>
-      <w:r>
-        <w:t xml:space="preserve"> Live</w:t>
+        <w:t>Fixed bug applying user specified edge Q in RiverSurveyor Live</w:t>
       </w:r>
     </w:p>
     <w:p>
@@ -2452,6 +2289,92 @@
     </w:lvl>
   </w:abstractNum>
   <w:abstractNum w:abstractNumId="2" w15:restartNumberingAfterBreak="0">
+    <w:nsid w:val="01FC5268"/>
+    <w:multiLevelType w:val="hybridMultilevel"/>
+    <w:tmpl w:val="2D9AF120"/>
+    <w:lvl w:ilvl="0" w:tplc="0409000F">
+      <w:start w:val="1"/>
+      <w:numFmt w:val="decimal"/>
+      <w:lvlText w:val="%1."/>
+      <w:lvlJc w:val="left"/>
+      <w:pPr>
+        <w:ind w:left="720" w:hanging="360"/>
+      </w:pPr>
+    </w:lvl>
+    <w:lvl w:ilvl="1" w:tplc="04090019" w:tentative="1">
+      <w:start w:val="1"/>
+      <w:numFmt w:val="lowerLetter"/>
+      <w:lvlText w:val="%2."/>
+      <w:lvlJc w:val="left"/>
+      <w:pPr>
+        <w:ind w:left="1440" w:hanging="360"/>
+      </w:pPr>
+    </w:lvl>
+    <w:lvl w:ilvl="2" w:tplc="0409001B" w:tentative="1">
+      <w:start w:val="1"/>
+      <w:numFmt w:val="lowerRoman"/>
+      <w:lvlText w:val="%3."/>
+      <w:lvlJc w:val="right"/>
+      <w:pPr>
+        <w:ind w:left="2160" w:hanging="180"/>
+      </w:pPr>
+    </w:lvl>
+    <w:lvl w:ilvl="3" w:tplc="0409000F" w:tentative="1">
+      <w:start w:val="1"/>
+      <w:numFmt w:val="decimal"/>
+      <w:lvlText w:val="%4."/>
+      <w:lvlJc w:val="left"/>
+      <w:pPr>
+        <w:ind w:left="2880" w:hanging="360"/>
+      </w:pPr>
+    </w:lvl>
+    <w:lvl w:ilvl="4" w:tplc="04090019" w:tentative="1">
+      <w:start w:val="1"/>
+      <w:numFmt w:val="lowerLetter"/>
+      <w:lvlText w:val="%5."/>
+      <w:lvlJc w:val="left"/>
+      <w:pPr>
+        <w:ind w:left="3600" w:hanging="360"/>
+      </w:pPr>
+    </w:lvl>
+    <w:lvl w:ilvl="5" w:tplc="0409001B" w:tentative="1">
+      <w:start w:val="1"/>
+      <w:numFmt w:val="lowerRoman"/>
+      <w:lvlText w:val="%6."/>
+      <w:lvlJc w:val="right"/>
+      <w:pPr>
+        <w:ind w:left="4320" w:hanging="180"/>
+      </w:pPr>
+    </w:lvl>
+    <w:lvl w:ilvl="6" w:tplc="0409000F" w:tentative="1">
+      <w:start w:val="1"/>
+      <w:numFmt w:val="decimal"/>
+      <w:lvlText w:val="%7."/>
+      <w:lvlJc w:val="left"/>
+      <w:pPr>
+        <w:ind w:left="5040" w:hanging="360"/>
+      </w:pPr>
+    </w:lvl>
+    <w:lvl w:ilvl="7" w:tplc="04090019" w:tentative="1">
+      <w:start w:val="1"/>
+      <w:numFmt w:val="lowerLetter"/>
+      <w:lvlText w:val="%8."/>
+      <w:lvlJc w:val="left"/>
+      <w:pPr>
+        <w:ind w:left="5760" w:hanging="360"/>
+      </w:pPr>
+    </w:lvl>
+    <w:lvl w:ilvl="8" w:tplc="0409001B" w:tentative="1">
+      <w:start w:val="1"/>
+      <w:numFmt w:val="lowerRoman"/>
+      <w:lvlText w:val="%9."/>
+      <w:lvlJc w:val="right"/>
+      <w:pPr>
+        <w:ind w:left="6480" w:hanging="180"/>
+      </w:pPr>
+    </w:lvl>
+  </w:abstractNum>
+  <w:abstractNum w:abstractNumId="3" w15:restartNumberingAfterBreak="0">
     <w:nsid w:val="03D52993"/>
     <w:multiLevelType w:val="hybridMultilevel"/>
     <w:tmpl w:val="C6121DDE"/>
@@ -2540,7 +2463,7 @@
       </w:pPr>
     </w:lvl>
   </w:abstractNum>
-  <w:abstractNum w:abstractNumId="3" w15:restartNumberingAfterBreak="0">
+  <w:abstractNum w:abstractNumId="4" w15:restartNumberingAfterBreak="0">
     <w:nsid w:val="04EC0B25"/>
     <w:multiLevelType w:val="hybridMultilevel"/>
     <w:tmpl w:val="84D8CBBE"/>
@@ -2626,7 +2549,7 @@
       </w:pPr>
     </w:lvl>
   </w:abstractNum>
-  <w:abstractNum w:abstractNumId="4" w15:restartNumberingAfterBreak="0">
+  <w:abstractNum w:abstractNumId="5" w15:restartNumberingAfterBreak="0">
     <w:nsid w:val="066D2BDF"/>
     <w:multiLevelType w:val="hybridMultilevel"/>
     <w:tmpl w:val="B1964DDE"/>
@@ -2715,7 +2638,7 @@
       </w:pPr>
     </w:lvl>
   </w:abstractNum>
-  <w:abstractNum w:abstractNumId="5" w15:restartNumberingAfterBreak="0">
+  <w:abstractNum w:abstractNumId="6" w15:restartNumberingAfterBreak="0">
     <w:nsid w:val="0B712249"/>
     <w:multiLevelType w:val="hybridMultilevel"/>
     <w:tmpl w:val="FC143886"/>
@@ -2804,7 +2727,7 @@
       </w:pPr>
     </w:lvl>
   </w:abstractNum>
-  <w:abstractNum w:abstractNumId="6" w15:restartNumberingAfterBreak="0">
+  <w:abstractNum w:abstractNumId="7" w15:restartNumberingAfterBreak="0">
     <w:nsid w:val="0B961D45"/>
     <w:multiLevelType w:val="hybridMultilevel"/>
     <w:tmpl w:val="3484FC00"/>
@@ -2890,7 +2813,7 @@
       </w:pPr>
     </w:lvl>
   </w:abstractNum>
-  <w:abstractNum w:abstractNumId="7" w15:restartNumberingAfterBreak="0">
+  <w:abstractNum w:abstractNumId="8" w15:restartNumberingAfterBreak="0">
     <w:nsid w:val="0C665CCD"/>
     <w:multiLevelType w:val="hybridMultilevel"/>
     <w:tmpl w:val="E4CC2552"/>
@@ -2976,7 +2899,7 @@
       </w:pPr>
     </w:lvl>
   </w:abstractNum>
-  <w:abstractNum w:abstractNumId="8" w15:restartNumberingAfterBreak="0">
+  <w:abstractNum w:abstractNumId="9" w15:restartNumberingAfterBreak="0">
     <w:nsid w:val="19D403AB"/>
     <w:multiLevelType w:val="hybridMultilevel"/>
     <w:tmpl w:val="EC96F9E8"/>
@@ -3062,7 +2985,7 @@
       </w:pPr>
     </w:lvl>
   </w:abstractNum>
-  <w:abstractNum w:abstractNumId="9" w15:restartNumberingAfterBreak="0">
+  <w:abstractNum w:abstractNumId="10" w15:restartNumberingAfterBreak="0">
     <w:nsid w:val="1B8F05A8"/>
     <w:multiLevelType w:val="hybridMultilevel"/>
     <w:tmpl w:val="3856C938"/>
@@ -3151,7 +3074,7 @@
       </w:pPr>
     </w:lvl>
   </w:abstractNum>
-  <w:abstractNum w:abstractNumId="10" w15:restartNumberingAfterBreak="0">
+  <w:abstractNum w:abstractNumId="11" w15:restartNumberingAfterBreak="0">
     <w:nsid w:val="1C146BCC"/>
     <w:multiLevelType w:val="hybridMultilevel"/>
     <w:tmpl w:val="60586804"/>
@@ -3292,7 +3215,7 @@
       </w:rPr>
     </w:lvl>
   </w:abstractNum>
-  <w:abstractNum w:abstractNumId="11" w15:restartNumberingAfterBreak="0">
+  <w:abstractNum w:abstractNumId="12" w15:restartNumberingAfterBreak="0">
     <w:nsid w:val="25AE4139"/>
     <w:multiLevelType w:val="hybridMultilevel"/>
     <w:tmpl w:val="D8BC5244"/>
@@ -3378,7 +3301,7 @@
       </w:pPr>
     </w:lvl>
   </w:abstractNum>
-  <w:abstractNum w:abstractNumId="12" w15:restartNumberingAfterBreak="0">
+  <w:abstractNum w:abstractNumId="13" w15:restartNumberingAfterBreak="0">
     <w:nsid w:val="26605BC4"/>
     <w:multiLevelType w:val="hybridMultilevel"/>
     <w:tmpl w:val="34727F94"/>
@@ -3467,7 +3390,7 @@
       </w:pPr>
     </w:lvl>
   </w:abstractNum>
-  <w:abstractNum w:abstractNumId="13" w15:restartNumberingAfterBreak="0">
+  <w:abstractNum w:abstractNumId="14" w15:restartNumberingAfterBreak="0">
     <w:nsid w:val="29C5197A"/>
     <w:multiLevelType w:val="hybridMultilevel"/>
     <w:tmpl w:val="216A3DB4"/>
@@ -3553,7 +3476,7 @@
       </w:pPr>
     </w:lvl>
   </w:abstractNum>
-  <w:abstractNum w:abstractNumId="14" w15:restartNumberingAfterBreak="0">
+  <w:abstractNum w:abstractNumId="15" w15:restartNumberingAfterBreak="0">
     <w:nsid w:val="2B9B2592"/>
     <w:multiLevelType w:val="hybridMultilevel"/>
     <w:tmpl w:val="17F2E8E8"/>
@@ -3639,7 +3562,7 @@
       </w:pPr>
     </w:lvl>
   </w:abstractNum>
-  <w:abstractNum w:abstractNumId="15" w15:restartNumberingAfterBreak="0">
+  <w:abstractNum w:abstractNumId="16" w15:restartNumberingAfterBreak="0">
     <w:nsid w:val="2C1B4243"/>
     <w:multiLevelType w:val="hybridMultilevel"/>
     <w:tmpl w:val="84BA4ADC"/>
@@ -3728,7 +3651,7 @@
       </w:pPr>
     </w:lvl>
   </w:abstractNum>
-  <w:abstractNum w:abstractNumId="16" w15:restartNumberingAfterBreak="0">
+  <w:abstractNum w:abstractNumId="17" w15:restartNumberingAfterBreak="0">
     <w:nsid w:val="2EDE4774"/>
     <w:multiLevelType w:val="hybridMultilevel"/>
     <w:tmpl w:val="D8E8F944"/>
@@ -3817,7 +3740,7 @@
       </w:pPr>
     </w:lvl>
   </w:abstractNum>
-  <w:abstractNum w:abstractNumId="17" w15:restartNumberingAfterBreak="0">
+  <w:abstractNum w:abstractNumId="18" w15:restartNumberingAfterBreak="0">
     <w:nsid w:val="2F337F95"/>
     <w:multiLevelType w:val="hybridMultilevel"/>
     <w:tmpl w:val="B0F420D8"/>
@@ -3903,7 +3826,7 @@
       </w:pPr>
     </w:lvl>
   </w:abstractNum>
-  <w:abstractNum w:abstractNumId="18" w15:restartNumberingAfterBreak="0">
+  <w:abstractNum w:abstractNumId="19" w15:restartNumberingAfterBreak="0">
     <w:nsid w:val="3B0445A7"/>
     <w:multiLevelType w:val="hybridMultilevel"/>
     <w:tmpl w:val="3E12C668"/>
@@ -3992,7 +3915,7 @@
       </w:pPr>
     </w:lvl>
   </w:abstractNum>
-  <w:abstractNum w:abstractNumId="19" w15:restartNumberingAfterBreak="0">
+  <w:abstractNum w:abstractNumId="20" w15:restartNumberingAfterBreak="0">
     <w:nsid w:val="42851CF1"/>
     <w:multiLevelType w:val="hybridMultilevel"/>
     <w:tmpl w:val="11FC60E4"/>
@@ -4078,7 +4001,7 @@
       </w:pPr>
     </w:lvl>
   </w:abstractNum>
-  <w:abstractNum w:abstractNumId="20" w15:restartNumberingAfterBreak="0">
+  <w:abstractNum w:abstractNumId="21" w15:restartNumberingAfterBreak="0">
     <w:nsid w:val="43A97FDC"/>
     <w:multiLevelType w:val="hybridMultilevel"/>
     <w:tmpl w:val="D9005D1E"/>
@@ -4167,7 +4090,7 @@
       </w:pPr>
     </w:lvl>
   </w:abstractNum>
-  <w:abstractNum w:abstractNumId="21" w15:restartNumberingAfterBreak="0">
+  <w:abstractNum w:abstractNumId="22" w15:restartNumberingAfterBreak="0">
     <w:nsid w:val="45EB12D2"/>
     <w:multiLevelType w:val="hybridMultilevel"/>
     <w:tmpl w:val="D8E8F944"/>
@@ -4256,7 +4179,7 @@
       </w:pPr>
     </w:lvl>
   </w:abstractNum>
-  <w:abstractNum w:abstractNumId="22" w15:restartNumberingAfterBreak="0">
+  <w:abstractNum w:abstractNumId="23" w15:restartNumberingAfterBreak="0">
     <w:nsid w:val="4D4D59D8"/>
     <w:multiLevelType w:val="hybridMultilevel"/>
     <w:tmpl w:val="F6501E1C"/>
@@ -4342,7 +4265,7 @@
       </w:pPr>
     </w:lvl>
   </w:abstractNum>
-  <w:abstractNum w:abstractNumId="23" w15:restartNumberingAfterBreak="0">
+  <w:abstractNum w:abstractNumId="24" w15:restartNumberingAfterBreak="0">
     <w:nsid w:val="5114456D"/>
     <w:multiLevelType w:val="hybridMultilevel"/>
     <w:tmpl w:val="49465278"/>
@@ -4428,7 +4351,7 @@
       </w:pPr>
     </w:lvl>
   </w:abstractNum>
-  <w:abstractNum w:abstractNumId="24" w15:restartNumberingAfterBreak="0">
+  <w:abstractNum w:abstractNumId="25" w15:restartNumberingAfterBreak="0">
     <w:nsid w:val="569E4574"/>
     <w:multiLevelType w:val="hybridMultilevel"/>
     <w:tmpl w:val="64187CAA"/>
@@ -4514,7 +4437,7 @@
       </w:pPr>
     </w:lvl>
   </w:abstractNum>
-  <w:abstractNum w:abstractNumId="25" w15:restartNumberingAfterBreak="0">
+  <w:abstractNum w:abstractNumId="26" w15:restartNumberingAfterBreak="0">
     <w:nsid w:val="5DA0187C"/>
     <w:multiLevelType w:val="hybridMultilevel"/>
     <w:tmpl w:val="6366C8C6"/>
@@ -4603,7 +4526,7 @@
       </w:pPr>
     </w:lvl>
   </w:abstractNum>
-  <w:abstractNum w:abstractNumId="26" w15:restartNumberingAfterBreak="0">
+  <w:abstractNum w:abstractNumId="27" w15:restartNumberingAfterBreak="0">
     <w:nsid w:val="5DB82E8F"/>
     <w:multiLevelType w:val="hybridMultilevel"/>
     <w:tmpl w:val="CCA6A82E"/>
@@ -4689,7 +4612,7 @@
       </w:pPr>
     </w:lvl>
   </w:abstractNum>
-  <w:abstractNum w:abstractNumId="27" w15:restartNumberingAfterBreak="0">
+  <w:abstractNum w:abstractNumId="28" w15:restartNumberingAfterBreak="0">
     <w:nsid w:val="5F6A260E"/>
     <w:multiLevelType w:val="hybridMultilevel"/>
     <w:tmpl w:val="3A0C7072"/>
@@ -4775,7 +4698,7 @@
       </w:pPr>
     </w:lvl>
   </w:abstractNum>
-  <w:abstractNum w:abstractNumId="28" w15:restartNumberingAfterBreak="0">
+  <w:abstractNum w:abstractNumId="29" w15:restartNumberingAfterBreak="0">
     <w:nsid w:val="62424626"/>
     <w:multiLevelType w:val="hybridMultilevel"/>
     <w:tmpl w:val="A0CAD1FA"/>
@@ -4888,7 +4811,7 @@
       </w:rPr>
     </w:lvl>
   </w:abstractNum>
-  <w:abstractNum w:abstractNumId="29" w15:restartNumberingAfterBreak="0">
+  <w:abstractNum w:abstractNumId="30" w15:restartNumberingAfterBreak="0">
     <w:nsid w:val="666C162C"/>
     <w:multiLevelType w:val="hybridMultilevel"/>
     <w:tmpl w:val="AFD647C0"/>
@@ -4974,7 +4897,7 @@
       </w:pPr>
     </w:lvl>
   </w:abstractNum>
-  <w:abstractNum w:abstractNumId="30" w15:restartNumberingAfterBreak="0">
+  <w:abstractNum w:abstractNumId="31" w15:restartNumberingAfterBreak="0">
     <w:nsid w:val="7F303681"/>
     <w:multiLevelType w:val="hybridMultilevel"/>
     <w:tmpl w:val="549A06E6"/>
@@ -5060,7 +4983,7 @@
       </w:pPr>
     </w:lvl>
   </w:abstractNum>
-  <w:abstractNum w:abstractNumId="31" w15:restartNumberingAfterBreak="0">
+  <w:abstractNum w:abstractNumId="32" w15:restartNumberingAfterBreak="0">
     <w:nsid w:val="7F72028C"/>
     <w:multiLevelType w:val="hybridMultilevel"/>
     <w:tmpl w:val="4A2E54C4"/>
@@ -5150,100 +5073,103 @@
     </w:lvl>
   </w:abstractNum>
   <w:num w:numId="1">
-    <w:abstractNumId w:val="29"/>
+    <w:abstractNumId w:val="30"/>
   </w:num>
   <w:num w:numId="2">
-    <w:abstractNumId w:val="31"/>
+    <w:abstractNumId w:val="32"/>
   </w:num>
   <w:num w:numId="3">
-    <w:abstractNumId w:val="13"/>
+    <w:abstractNumId w:val="14"/>
   </w:num>
   <w:num w:numId="4">
+    <w:abstractNumId w:val="19"/>
+  </w:num>
+  <w:num w:numId="5">
+    <w:abstractNumId w:val="4"/>
+  </w:num>
+  <w:num w:numId="6">
+    <w:abstractNumId w:val="26"/>
+  </w:num>
+  <w:num w:numId="7">
     <w:abstractNumId w:val="18"/>
   </w:num>
-  <w:num w:numId="5">
-    <w:abstractNumId w:val="3"/>
-  </w:num>
-  <w:num w:numId="6">
-    <w:abstractNumId w:val="25"/>
-  </w:num>
-  <w:num w:numId="7">
-    <w:abstractNumId w:val="17"/>
-  </w:num>
   <w:num w:numId="8">
-    <w:abstractNumId w:val="15"/>
+    <w:abstractNumId w:val="16"/>
   </w:num>
   <w:num w:numId="9">
-    <w:abstractNumId w:val="8"/>
+    <w:abstractNumId w:val="9"/>
   </w:num>
   <w:num w:numId="10">
     <w:abstractNumId w:val="1"/>
   </w:num>
   <w:num w:numId="11">
-    <w:abstractNumId w:val="16"/>
+    <w:abstractNumId w:val="17"/>
   </w:num>
   <w:num w:numId="12">
-    <w:abstractNumId w:val="5"/>
+    <w:abstractNumId w:val="6"/>
   </w:num>
   <w:num w:numId="13">
-    <w:abstractNumId w:val="21"/>
+    <w:abstractNumId w:val="22"/>
   </w:num>
   <w:num w:numId="14">
-    <w:abstractNumId w:val="11"/>
+    <w:abstractNumId w:val="12"/>
   </w:num>
   <w:num w:numId="15">
-    <w:abstractNumId w:val="12"/>
+    <w:abstractNumId w:val="13"/>
   </w:num>
   <w:num w:numId="16">
     <w:abstractNumId w:val="0"/>
   </w:num>
   <w:num w:numId="17">
-    <w:abstractNumId w:val="2"/>
+    <w:abstractNumId w:val="3"/>
   </w:num>
   <w:num w:numId="18">
+    <w:abstractNumId w:val="25"/>
+  </w:num>
+  <w:num w:numId="19">
+    <w:abstractNumId w:val="5"/>
+  </w:num>
+  <w:num w:numId="20">
+    <w:abstractNumId w:val="8"/>
+  </w:num>
+  <w:num w:numId="21">
+    <w:abstractNumId w:val="10"/>
+  </w:num>
+  <w:num w:numId="22">
+    <w:abstractNumId w:val="23"/>
+  </w:num>
+  <w:num w:numId="23">
+    <w:abstractNumId w:val="21"/>
+  </w:num>
+  <w:num w:numId="24">
+    <w:abstractNumId w:val="15"/>
+  </w:num>
+  <w:num w:numId="25">
+    <w:abstractNumId w:val="29"/>
+  </w:num>
+  <w:num w:numId="26">
+    <w:abstractNumId w:val="20"/>
+  </w:num>
+  <w:num w:numId="27">
     <w:abstractNumId w:val="24"/>
   </w:num>
-  <w:num w:numId="19">
-    <w:abstractNumId w:val="4"/>
+  <w:num w:numId="28">
+    <w:abstractNumId w:val="27"/>
   </w:num>
-  <w:num w:numId="20">
+  <w:num w:numId="29">
+    <w:abstractNumId w:val="28"/>
+  </w:num>
+  <w:num w:numId="30">
+    <w:abstractNumId w:val="11"/>
+  </w:num>
+  <w:num w:numId="31">
     <w:abstractNumId w:val="7"/>
   </w:num>
-  <w:num w:numId="21">
-    <w:abstractNumId w:val="9"/>
+  <w:num w:numId="32">
+    <w:abstractNumId w:val="31"/>
   </w:num>
-  <w:num w:numId="22">
-    <w:abstractNumId w:val="22"/>
-  </w:num>
-  <w:num w:numId="23">
-    <w:abstractNumId w:val="20"/>
-  </w:num>
-  <w:num w:numId="24">
-    <w:abstractNumId w:val="14"/>
-  </w:num>
-  <w:num w:numId="25">
-    <w:abstractNumId w:val="28"/>
-  </w:num>
-  <w:num w:numId="26">
-    <w:abstractNumId w:val="19"/>
-  </w:num>
-  <w:num w:numId="27">
-    <w:abstractNumId w:val="23"/>
-  </w:num>
-  <w:num w:numId="28">
-    <w:abstractNumId w:val="26"/>
-  </w:num>
-  <w:num w:numId="29">
-    <w:abstractNumId w:val="27"/>
-  </w:num>
-  <w:num w:numId="30">
-    <w:abstractNumId w:val="10"/>
-  </w:num>
-  <w:num w:numId="31">
-    <w:abstractNumId w:val="6"/>
-  </w:num>
-  <w:num w:numId="32">
-    <w:abstractNumId w:val="30"/>
+  <w:num w:numId="33">
+    <w:abstractNumId w:val="2"/>
   </w:num>
 </w:numbering>
 </file>

</xml_diff>

<commit_message>
TransectData: 1) added method to compute lag between GPS and BT. Not called in code. Updated change log.
</commit_message>
<xml_diff>
--- a/UI/Help/QRev_Change_Log.docx
+++ b/UI/Help/QRev_Change_Log.docx
@@ -27,80 +27,230 @@
       </w:r>
     </w:p>
     <w:p>
-      <w:r>
+      <w:pPr>
         <w:rPr>
           <w:b/>
           <w:bCs/>
         </w:rPr>
-        <w:t>Changes 4:15 to 4:16</w:t>
-      </w:r>
-    </w:p>
-    <w:p>
-      <w:pPr>
-        <w:pStyle w:val="ListParagraph"/>
-        <w:numPr>
-          <w:ilvl w:val="0"/>
-          <w:numId w:val="33"/>
-        </w:numPr>
-      </w:pPr>
-      <w:r>
-        <w:t>Fixed incomplete system test for TRDI causing crash when saving</w:t>
-      </w:r>
-    </w:p>
-    <w:p>
-      <w:pPr>
-        <w:pStyle w:val="ListParagraph"/>
-        <w:numPr>
-          <w:ilvl w:val="0"/>
-          <w:numId w:val="33"/>
-        </w:numPr>
-      </w:pPr>
-      <w:r>
-        <w:t>Fixed issue with PT3 test status not displayed properly</w:t>
-      </w:r>
-    </w:p>
-    <w:p>
-      <w:pPr>
-        <w:pStyle w:val="ListParagraph"/>
-        <w:numPr>
-          <w:ilvl w:val="0"/>
-          <w:numId w:val="33"/>
-        </w:numPr>
-      </w:pPr>
-      <w:r>
-        <w:t>Fixed issue with VTG low speed message</w:t>
-      </w:r>
-    </w:p>
-    <w:p>
-      <w:pPr>
-        <w:pStyle w:val="ListParagraph"/>
-        <w:numPr>
-          <w:ilvl w:val="0"/>
-          <w:numId w:val="33"/>
-        </w:numPr>
-      </w:pPr>
-      <w:r>
-        <w:t>Fixed issue with VTG and composite tracks on causing switch to GGA</w:t>
-      </w:r>
-    </w:p>
-    <w:p>
-      <w:pPr>
-        <w:pStyle w:val="ListParagraph"/>
-        <w:numPr>
-          <w:ilvl w:val="0"/>
-          <w:numId w:val="33"/>
-        </w:numPr>
-      </w:pPr>
-      <w:r>
-        <w:t>Fixed issues with the edges tab</w:t>
-      </w:r>
-      <w:r>
-        <w:t>: no valid</w:t>
+      </w:pPr>
+      <w:r>
+        <w:rPr>
+          <w:b/>
+          <w:bCs/>
+        </w:rPr>
+        <w:t>Changes 4.16 to 4.17</w:t>
+      </w:r>
+    </w:p>
+    <w:p>
+      <w:pPr>
+        <w:pStyle w:val="ListParagraph"/>
+        <w:numPr>
+          <w:ilvl w:val="0"/>
+          <w:numId w:val="35"/>
+        </w:numPr>
+      </w:pPr>
+      <w:r>
+        <w:t>Added code to identify and notify of user changes to original values</w:t>
       </w:r>
       <w:bookmarkStart w:id="0" w:name="_GoBack"/>
       <w:bookmarkEnd w:id="0"/>
-      <w:r>
-        <w:t xml:space="preserve"> GPS, 0 or 1 ensembles selected, etc.</w:t>
+    </w:p>
+    <w:p>
+      <w:pPr>
+        <w:pStyle w:val="ListParagraph"/>
+        <w:numPr>
+          <w:ilvl w:val="0"/>
+          <w:numId w:val="35"/>
+        </w:numPr>
+      </w:pPr>
+      <w:r>
+        <w:t>Modifications to allow QRev to work with Rowe and Nortek ADCPs.</w:t>
+      </w:r>
+    </w:p>
+    <w:p>
+      <w:pPr>
+        <w:pStyle w:val="ListParagraph"/>
+        <w:numPr>
+          <w:ilvl w:val="0"/>
+          <w:numId w:val="35"/>
+        </w:numPr>
+      </w:pPr>
+      <w:r>
+        <w:t>“.mat” is always appended as suffix to saved QRev file</w:t>
+      </w:r>
+    </w:p>
+    <w:p>
+      <w:pPr>
+        <w:pStyle w:val="ListParagraph"/>
+        <w:numPr>
+          <w:ilvl w:val="0"/>
+          <w:numId w:val="35"/>
+        </w:numPr>
+      </w:pPr>
+      <w:r>
+        <w:t>Manual threshold for wt and bt saved and displayed when opening *_QRev.mat</w:t>
+      </w:r>
+    </w:p>
+    <w:p>
+      <w:pPr>
+        <w:pStyle w:val="ListParagraph"/>
+        <w:numPr>
+          <w:ilvl w:val="0"/>
+          <w:numId w:val="35"/>
+        </w:numPr>
+      </w:pPr>
+      <w:r>
+        <w:t>Modified code to use 1</w:t>
+      </w:r>
+      <w:r>
+        <w:rPr>
+          <w:vertAlign w:val="superscript"/>
+        </w:rPr>
+        <w:t>st</w:t>
+      </w:r>
+      <w:r>
+        <w:t xml:space="preserve"> checked transect rather than 1</w:t>
+      </w:r>
+      <w:r>
+        <w:rPr>
+          <w:vertAlign w:val="superscript"/>
+        </w:rPr>
+        <w:t>st</w:t>
+      </w:r>
+      <w:r>
+        <w:t xml:space="preserve"> transect for general settings</w:t>
+      </w:r>
+    </w:p>
+    <w:p>
+      <w:pPr>
+        <w:pStyle w:val="ListParagraph"/>
+        <w:numPr>
+          <w:ilvl w:val="0"/>
+          <w:numId w:val="35"/>
+        </w:numPr>
+      </w:pPr>
+      <w:r>
+        <w:t>Modified code to accept measurements with inconsistent availability of GPS data types</w:t>
+      </w:r>
+    </w:p>
+    <w:p>
+      <w:pPr>
+        <w:pStyle w:val="ListParagraph"/>
+        <w:numPr>
+          <w:ilvl w:val="0"/>
+          <w:numId w:val="35"/>
+        </w:numPr>
+      </w:pPr>
+      <w:r>
+        <w:t>Added notification when SonTek data is loaded with other than Earth coordinates</w:t>
+      </w:r>
+    </w:p>
+    <w:p>
+      <w:pPr>
+        <w:rPr>
+          <w:b/>
+          <w:bCs/>
+        </w:rPr>
+      </w:pPr>
+    </w:p>
+    <w:p>
+      <w:r>
+        <w:rPr>
+          <w:b/>
+          <w:bCs/>
+        </w:rPr>
+        <w:t>Changes 4</w:t>
+      </w:r>
+      <w:r>
+        <w:rPr>
+          <w:b/>
+          <w:bCs/>
+        </w:rPr>
+        <w:t>.</w:t>
+      </w:r>
+      <w:r>
+        <w:rPr>
+          <w:b/>
+          <w:bCs/>
+        </w:rPr>
+        <w:t>15 to 4</w:t>
+      </w:r>
+      <w:r>
+        <w:rPr>
+          <w:b/>
+          <w:bCs/>
+        </w:rPr>
+        <w:t>.</w:t>
+      </w:r>
+      <w:r>
+        <w:rPr>
+          <w:b/>
+          <w:bCs/>
+        </w:rPr>
+        <w:t>16</w:t>
+      </w:r>
+    </w:p>
+    <w:p>
+      <w:pPr>
+        <w:pStyle w:val="ListParagraph"/>
+        <w:numPr>
+          <w:ilvl w:val="0"/>
+          <w:numId w:val="33"/>
+        </w:numPr>
+      </w:pPr>
+      <w:r>
+        <w:t>Fixed incomplete system test for TRDI causing crash when saving</w:t>
+      </w:r>
+    </w:p>
+    <w:p>
+      <w:pPr>
+        <w:pStyle w:val="ListParagraph"/>
+        <w:numPr>
+          <w:ilvl w:val="0"/>
+          <w:numId w:val="33"/>
+        </w:numPr>
+      </w:pPr>
+      <w:r>
+        <w:t>Fixed issue with PT3 test status not displayed properly</w:t>
+      </w:r>
+    </w:p>
+    <w:p>
+      <w:pPr>
+        <w:pStyle w:val="ListParagraph"/>
+        <w:numPr>
+          <w:ilvl w:val="0"/>
+          <w:numId w:val="33"/>
+        </w:numPr>
+      </w:pPr>
+      <w:r>
+        <w:t>Fixed issue with VTG low speed message</w:t>
+      </w:r>
+    </w:p>
+    <w:p>
+      <w:pPr>
+        <w:pStyle w:val="ListParagraph"/>
+        <w:numPr>
+          <w:ilvl w:val="0"/>
+          <w:numId w:val="33"/>
+        </w:numPr>
+      </w:pPr>
+      <w:r>
+        <w:t>Fixed issue with VTG and composite tracks on causing switch to GGA</w:t>
+      </w:r>
+    </w:p>
+    <w:p>
+      <w:pPr>
+        <w:pStyle w:val="ListParagraph"/>
+        <w:numPr>
+          <w:ilvl w:val="0"/>
+          <w:numId w:val="33"/>
+        </w:numPr>
+      </w:pPr>
+      <w:r>
+        <w:t>Fixed issues with the edges tab</w:t>
+      </w:r>
+      <w:r>
+        <w:t>: no valid GPS, 0 or 1 ensembles selected, etc.</w:t>
       </w:r>
     </w:p>
     <w:p>
@@ -356,6 +506,7 @@
         </w:numPr>
       </w:pPr>
       <w:r>
+        <w:lastRenderedPageBreak/>
         <w:t>Changes to default settings are highlighted</w:t>
       </w:r>
     </w:p>
@@ -458,7 +609,6 @@
         </w:numPr>
       </w:pPr>
       <w:r>
-        <w:lastRenderedPageBreak/>
         <w:t>Fixed bug that did not properly identify missing (lost) ensembles if the typical ensemble duration was greater than 1.5 sec. This affected mode 13 StreamPro data.</w:t>
       </w:r>
     </w:p>
@@ -798,6 +948,7 @@
           <w:b/>
           <w:bCs/>
         </w:rPr>
+        <w:lastRenderedPageBreak/>
         <w:t>Changes to QRev from 3.33 to 3.34</w:t>
       </w:r>
     </w:p>
@@ -897,7 +1048,6 @@
         </w:numPr>
       </w:pPr>
       <w:r>
-        <w:lastRenderedPageBreak/>
         <w:t>Fixed bug causing changes in draft hOffset, hSource, and magVar to not update QA properly</w:t>
       </w:r>
     </w:p>
@@ -1192,6 +1342,7 @@
         </w:numPr>
       </w:pPr>
       <w:r>
+        <w:lastRenderedPageBreak/>
         <w:t>Added code to handle files processed with QBatch.</w:t>
       </w:r>
     </w:p>
@@ -1257,7 +1408,6 @@
         </w:numPr>
       </w:pPr>
       <w:r>
-        <w:lastRenderedPageBreak/>
         <w:t>Clicking on a message will open the associated window, same as clicking on associated button.</w:t>
       </w:r>
     </w:p>
@@ -1543,6 +1693,7 @@
         </w:numPr>
       </w:pPr>
       <w:r>
+        <w:lastRenderedPageBreak/>
         <w:t>Fixed issue with RSL revision numbers which need to be 2 digits (02 not 2).</w:t>
       </w:r>
     </w:p>
@@ -1639,7 +1790,6 @@
         </w:numPr>
       </w:pPr>
       <w:r>
-        <w:lastRenderedPageBreak/>
         <w:t>Change version to 3.23</w:t>
       </w:r>
     </w:p>
@@ -1970,6 +2120,7 @@
         </w:numPr>
       </w:pPr>
       <w:r>
+        <w:lastRenderedPageBreak/>
         <w:t>Fixed bug when G2 compass was processed with current RSL resulting in Compass pitch and roll limits set to large number</w:t>
       </w:r>
     </w:p>
@@ -2906,6 +3057,92 @@
     </w:lvl>
   </w:abstractNum>
   <w:abstractNum w:abstractNumId="9" w15:restartNumberingAfterBreak="0">
+    <w:nsid w:val="182D2982"/>
+    <w:multiLevelType w:val="hybridMultilevel"/>
+    <w:tmpl w:val="186C4DE2"/>
+    <w:lvl w:ilvl="0" w:tplc="0409000F">
+      <w:start w:val="1"/>
+      <w:numFmt w:val="decimal"/>
+      <w:lvlText w:val="%1."/>
+      <w:lvlJc w:val="left"/>
+      <w:pPr>
+        <w:ind w:left="720" w:hanging="360"/>
+      </w:pPr>
+    </w:lvl>
+    <w:lvl w:ilvl="1" w:tplc="04090019" w:tentative="1">
+      <w:start w:val="1"/>
+      <w:numFmt w:val="lowerLetter"/>
+      <w:lvlText w:val="%2."/>
+      <w:lvlJc w:val="left"/>
+      <w:pPr>
+        <w:ind w:left="1440" w:hanging="360"/>
+      </w:pPr>
+    </w:lvl>
+    <w:lvl w:ilvl="2" w:tplc="0409001B" w:tentative="1">
+      <w:start w:val="1"/>
+      <w:numFmt w:val="lowerRoman"/>
+      <w:lvlText w:val="%3."/>
+      <w:lvlJc w:val="right"/>
+      <w:pPr>
+        <w:ind w:left="2160" w:hanging="180"/>
+      </w:pPr>
+    </w:lvl>
+    <w:lvl w:ilvl="3" w:tplc="0409000F" w:tentative="1">
+      <w:start w:val="1"/>
+      <w:numFmt w:val="decimal"/>
+      <w:lvlText w:val="%4."/>
+      <w:lvlJc w:val="left"/>
+      <w:pPr>
+        <w:ind w:left="2880" w:hanging="360"/>
+      </w:pPr>
+    </w:lvl>
+    <w:lvl w:ilvl="4" w:tplc="04090019" w:tentative="1">
+      <w:start w:val="1"/>
+      <w:numFmt w:val="lowerLetter"/>
+      <w:lvlText w:val="%5."/>
+      <w:lvlJc w:val="left"/>
+      <w:pPr>
+        <w:ind w:left="3600" w:hanging="360"/>
+      </w:pPr>
+    </w:lvl>
+    <w:lvl w:ilvl="5" w:tplc="0409001B" w:tentative="1">
+      <w:start w:val="1"/>
+      <w:numFmt w:val="lowerRoman"/>
+      <w:lvlText w:val="%6."/>
+      <w:lvlJc w:val="right"/>
+      <w:pPr>
+        <w:ind w:left="4320" w:hanging="180"/>
+      </w:pPr>
+    </w:lvl>
+    <w:lvl w:ilvl="6" w:tplc="0409000F" w:tentative="1">
+      <w:start w:val="1"/>
+      <w:numFmt w:val="decimal"/>
+      <w:lvlText w:val="%7."/>
+      <w:lvlJc w:val="left"/>
+      <w:pPr>
+        <w:ind w:left="5040" w:hanging="360"/>
+      </w:pPr>
+    </w:lvl>
+    <w:lvl w:ilvl="7" w:tplc="04090019" w:tentative="1">
+      <w:start w:val="1"/>
+      <w:numFmt w:val="lowerLetter"/>
+      <w:lvlText w:val="%8."/>
+      <w:lvlJc w:val="left"/>
+      <w:pPr>
+        <w:ind w:left="5760" w:hanging="360"/>
+      </w:pPr>
+    </w:lvl>
+    <w:lvl w:ilvl="8" w:tplc="0409001B" w:tentative="1">
+      <w:start w:val="1"/>
+      <w:numFmt w:val="lowerRoman"/>
+      <w:lvlText w:val="%9."/>
+      <w:lvlJc w:val="right"/>
+      <w:pPr>
+        <w:ind w:left="6480" w:hanging="180"/>
+      </w:pPr>
+    </w:lvl>
+  </w:abstractNum>
+  <w:abstractNum w:abstractNumId="10" w15:restartNumberingAfterBreak="0">
     <w:nsid w:val="19D403AB"/>
     <w:multiLevelType w:val="hybridMultilevel"/>
     <w:tmpl w:val="EC96F9E8"/>
@@ -2991,7 +3228,7 @@
       </w:pPr>
     </w:lvl>
   </w:abstractNum>
-  <w:abstractNum w:abstractNumId="10" w15:restartNumberingAfterBreak="0">
+  <w:abstractNum w:abstractNumId="11" w15:restartNumberingAfterBreak="0">
     <w:nsid w:val="1B8F05A8"/>
     <w:multiLevelType w:val="hybridMultilevel"/>
     <w:tmpl w:val="3856C938"/>
@@ -3080,7 +3317,7 @@
       </w:pPr>
     </w:lvl>
   </w:abstractNum>
-  <w:abstractNum w:abstractNumId="11" w15:restartNumberingAfterBreak="0">
+  <w:abstractNum w:abstractNumId="12" w15:restartNumberingAfterBreak="0">
     <w:nsid w:val="1C146BCC"/>
     <w:multiLevelType w:val="hybridMultilevel"/>
     <w:tmpl w:val="60586804"/>
@@ -3221,7 +3458,7 @@
       </w:rPr>
     </w:lvl>
   </w:abstractNum>
-  <w:abstractNum w:abstractNumId="12" w15:restartNumberingAfterBreak="0">
+  <w:abstractNum w:abstractNumId="13" w15:restartNumberingAfterBreak="0">
     <w:nsid w:val="25AE4139"/>
     <w:multiLevelType w:val="hybridMultilevel"/>
     <w:tmpl w:val="D8BC5244"/>
@@ -3307,7 +3544,7 @@
       </w:pPr>
     </w:lvl>
   </w:abstractNum>
-  <w:abstractNum w:abstractNumId="13" w15:restartNumberingAfterBreak="0">
+  <w:abstractNum w:abstractNumId="14" w15:restartNumberingAfterBreak="0">
     <w:nsid w:val="26605BC4"/>
     <w:multiLevelType w:val="hybridMultilevel"/>
     <w:tmpl w:val="34727F94"/>
@@ -3396,7 +3633,7 @@
       </w:pPr>
     </w:lvl>
   </w:abstractNum>
-  <w:abstractNum w:abstractNumId="14" w15:restartNumberingAfterBreak="0">
+  <w:abstractNum w:abstractNumId="15" w15:restartNumberingAfterBreak="0">
     <w:nsid w:val="29C5197A"/>
     <w:multiLevelType w:val="hybridMultilevel"/>
     <w:tmpl w:val="216A3DB4"/>
@@ -3482,7 +3719,7 @@
       </w:pPr>
     </w:lvl>
   </w:abstractNum>
-  <w:abstractNum w:abstractNumId="15" w15:restartNumberingAfterBreak="0">
+  <w:abstractNum w:abstractNumId="16" w15:restartNumberingAfterBreak="0">
     <w:nsid w:val="2B9B2592"/>
     <w:multiLevelType w:val="hybridMultilevel"/>
     <w:tmpl w:val="17F2E8E8"/>
@@ -3568,7 +3805,7 @@
       </w:pPr>
     </w:lvl>
   </w:abstractNum>
-  <w:abstractNum w:abstractNumId="16" w15:restartNumberingAfterBreak="0">
+  <w:abstractNum w:abstractNumId="17" w15:restartNumberingAfterBreak="0">
     <w:nsid w:val="2C1B4243"/>
     <w:multiLevelType w:val="hybridMultilevel"/>
     <w:tmpl w:val="84BA4ADC"/>
@@ -3657,7 +3894,7 @@
       </w:pPr>
     </w:lvl>
   </w:abstractNum>
-  <w:abstractNum w:abstractNumId="17" w15:restartNumberingAfterBreak="0">
+  <w:abstractNum w:abstractNumId="18" w15:restartNumberingAfterBreak="0">
     <w:nsid w:val="2EDE4774"/>
     <w:multiLevelType w:val="hybridMultilevel"/>
     <w:tmpl w:val="D8E8F944"/>
@@ -3746,7 +3983,7 @@
       </w:pPr>
     </w:lvl>
   </w:abstractNum>
-  <w:abstractNum w:abstractNumId="18" w15:restartNumberingAfterBreak="0">
+  <w:abstractNum w:abstractNumId="19" w15:restartNumberingAfterBreak="0">
     <w:nsid w:val="2F337F95"/>
     <w:multiLevelType w:val="hybridMultilevel"/>
     <w:tmpl w:val="B0F420D8"/>
@@ -3832,7 +4069,7 @@
       </w:pPr>
     </w:lvl>
   </w:abstractNum>
-  <w:abstractNum w:abstractNumId="19" w15:restartNumberingAfterBreak="0">
+  <w:abstractNum w:abstractNumId="20" w15:restartNumberingAfterBreak="0">
     <w:nsid w:val="3B0445A7"/>
     <w:multiLevelType w:val="hybridMultilevel"/>
     <w:tmpl w:val="3E12C668"/>
@@ -3921,7 +4158,7 @@
       </w:pPr>
     </w:lvl>
   </w:abstractNum>
-  <w:abstractNum w:abstractNumId="20" w15:restartNumberingAfterBreak="0">
+  <w:abstractNum w:abstractNumId="21" w15:restartNumberingAfterBreak="0">
     <w:nsid w:val="42851CF1"/>
     <w:multiLevelType w:val="hybridMultilevel"/>
     <w:tmpl w:val="11FC60E4"/>
@@ -4007,7 +4244,93 @@
       </w:pPr>
     </w:lvl>
   </w:abstractNum>
-  <w:abstractNum w:abstractNumId="21" w15:restartNumberingAfterBreak="0">
+  <w:abstractNum w:abstractNumId="22" w15:restartNumberingAfterBreak="0">
+    <w:nsid w:val="435E2934"/>
+    <w:multiLevelType w:val="hybridMultilevel"/>
+    <w:tmpl w:val="D3D0919E"/>
+    <w:lvl w:ilvl="0" w:tplc="0409000F">
+      <w:start w:val="1"/>
+      <w:numFmt w:val="decimal"/>
+      <w:lvlText w:val="%1."/>
+      <w:lvlJc w:val="left"/>
+      <w:pPr>
+        <w:ind w:left="720" w:hanging="360"/>
+      </w:pPr>
+    </w:lvl>
+    <w:lvl w:ilvl="1" w:tplc="04090019" w:tentative="1">
+      <w:start w:val="1"/>
+      <w:numFmt w:val="lowerLetter"/>
+      <w:lvlText w:val="%2."/>
+      <w:lvlJc w:val="left"/>
+      <w:pPr>
+        <w:ind w:left="1440" w:hanging="360"/>
+      </w:pPr>
+    </w:lvl>
+    <w:lvl w:ilvl="2" w:tplc="0409001B" w:tentative="1">
+      <w:start w:val="1"/>
+      <w:numFmt w:val="lowerRoman"/>
+      <w:lvlText w:val="%3."/>
+      <w:lvlJc w:val="right"/>
+      <w:pPr>
+        <w:ind w:left="2160" w:hanging="180"/>
+      </w:pPr>
+    </w:lvl>
+    <w:lvl w:ilvl="3" w:tplc="0409000F" w:tentative="1">
+      <w:start w:val="1"/>
+      <w:numFmt w:val="decimal"/>
+      <w:lvlText w:val="%4."/>
+      <w:lvlJc w:val="left"/>
+      <w:pPr>
+        <w:ind w:left="2880" w:hanging="360"/>
+      </w:pPr>
+    </w:lvl>
+    <w:lvl w:ilvl="4" w:tplc="04090019" w:tentative="1">
+      <w:start w:val="1"/>
+      <w:numFmt w:val="lowerLetter"/>
+      <w:lvlText w:val="%5."/>
+      <w:lvlJc w:val="left"/>
+      <w:pPr>
+        <w:ind w:left="3600" w:hanging="360"/>
+      </w:pPr>
+    </w:lvl>
+    <w:lvl w:ilvl="5" w:tplc="0409001B" w:tentative="1">
+      <w:start w:val="1"/>
+      <w:numFmt w:val="lowerRoman"/>
+      <w:lvlText w:val="%6."/>
+      <w:lvlJc w:val="right"/>
+      <w:pPr>
+        <w:ind w:left="4320" w:hanging="180"/>
+      </w:pPr>
+    </w:lvl>
+    <w:lvl w:ilvl="6" w:tplc="0409000F" w:tentative="1">
+      <w:start w:val="1"/>
+      <w:numFmt w:val="decimal"/>
+      <w:lvlText w:val="%7."/>
+      <w:lvlJc w:val="left"/>
+      <w:pPr>
+        <w:ind w:left="5040" w:hanging="360"/>
+      </w:pPr>
+    </w:lvl>
+    <w:lvl w:ilvl="7" w:tplc="04090019" w:tentative="1">
+      <w:start w:val="1"/>
+      <w:numFmt w:val="lowerLetter"/>
+      <w:lvlText w:val="%8."/>
+      <w:lvlJc w:val="left"/>
+      <w:pPr>
+        <w:ind w:left="5760" w:hanging="360"/>
+      </w:pPr>
+    </w:lvl>
+    <w:lvl w:ilvl="8" w:tplc="0409001B" w:tentative="1">
+      <w:start w:val="1"/>
+      <w:numFmt w:val="lowerRoman"/>
+      <w:lvlText w:val="%9."/>
+      <w:lvlJc w:val="right"/>
+      <w:pPr>
+        <w:ind w:left="6480" w:hanging="180"/>
+      </w:pPr>
+    </w:lvl>
+  </w:abstractNum>
+  <w:abstractNum w:abstractNumId="23" w15:restartNumberingAfterBreak="0">
     <w:nsid w:val="43A97FDC"/>
     <w:multiLevelType w:val="hybridMultilevel"/>
     <w:tmpl w:val="D9005D1E"/>
@@ -4096,7 +4419,7 @@
       </w:pPr>
     </w:lvl>
   </w:abstractNum>
-  <w:abstractNum w:abstractNumId="22" w15:restartNumberingAfterBreak="0">
+  <w:abstractNum w:abstractNumId="24" w15:restartNumberingAfterBreak="0">
     <w:nsid w:val="45EB12D2"/>
     <w:multiLevelType w:val="hybridMultilevel"/>
     <w:tmpl w:val="D8E8F944"/>
@@ -4185,7 +4508,7 @@
       </w:pPr>
     </w:lvl>
   </w:abstractNum>
-  <w:abstractNum w:abstractNumId="23" w15:restartNumberingAfterBreak="0">
+  <w:abstractNum w:abstractNumId="25" w15:restartNumberingAfterBreak="0">
     <w:nsid w:val="4D4D59D8"/>
     <w:multiLevelType w:val="hybridMultilevel"/>
     <w:tmpl w:val="F6501E1C"/>
@@ -4271,7 +4594,7 @@
       </w:pPr>
     </w:lvl>
   </w:abstractNum>
-  <w:abstractNum w:abstractNumId="24" w15:restartNumberingAfterBreak="0">
+  <w:abstractNum w:abstractNumId="26" w15:restartNumberingAfterBreak="0">
     <w:nsid w:val="5114456D"/>
     <w:multiLevelType w:val="hybridMultilevel"/>
     <w:tmpl w:val="49465278"/>
@@ -4357,7 +4680,7 @@
       </w:pPr>
     </w:lvl>
   </w:abstractNum>
-  <w:abstractNum w:abstractNumId="25" w15:restartNumberingAfterBreak="0">
+  <w:abstractNum w:abstractNumId="27" w15:restartNumberingAfterBreak="0">
     <w:nsid w:val="569E4574"/>
     <w:multiLevelType w:val="hybridMultilevel"/>
     <w:tmpl w:val="64187CAA"/>
@@ -4443,7 +4766,7 @@
       </w:pPr>
     </w:lvl>
   </w:abstractNum>
-  <w:abstractNum w:abstractNumId="26" w15:restartNumberingAfterBreak="0">
+  <w:abstractNum w:abstractNumId="28" w15:restartNumberingAfterBreak="0">
     <w:nsid w:val="5DA0187C"/>
     <w:multiLevelType w:val="hybridMultilevel"/>
     <w:tmpl w:val="6366C8C6"/>
@@ -4532,7 +4855,7 @@
       </w:pPr>
     </w:lvl>
   </w:abstractNum>
-  <w:abstractNum w:abstractNumId="27" w15:restartNumberingAfterBreak="0">
+  <w:abstractNum w:abstractNumId="29" w15:restartNumberingAfterBreak="0">
     <w:nsid w:val="5DB82E8F"/>
     <w:multiLevelType w:val="hybridMultilevel"/>
     <w:tmpl w:val="CCA6A82E"/>
@@ -4618,7 +4941,7 @@
       </w:pPr>
     </w:lvl>
   </w:abstractNum>
-  <w:abstractNum w:abstractNumId="28" w15:restartNumberingAfterBreak="0">
+  <w:abstractNum w:abstractNumId="30" w15:restartNumberingAfterBreak="0">
     <w:nsid w:val="5F6A260E"/>
     <w:multiLevelType w:val="hybridMultilevel"/>
     <w:tmpl w:val="3A0C7072"/>
@@ -4704,7 +5027,7 @@
       </w:pPr>
     </w:lvl>
   </w:abstractNum>
-  <w:abstractNum w:abstractNumId="29" w15:restartNumberingAfterBreak="0">
+  <w:abstractNum w:abstractNumId="31" w15:restartNumberingAfterBreak="0">
     <w:nsid w:val="62424626"/>
     <w:multiLevelType w:val="hybridMultilevel"/>
     <w:tmpl w:val="A0CAD1FA"/>
@@ -4817,7 +5140,7 @@
       </w:rPr>
     </w:lvl>
   </w:abstractNum>
-  <w:abstractNum w:abstractNumId="30" w15:restartNumberingAfterBreak="0">
+  <w:abstractNum w:abstractNumId="32" w15:restartNumberingAfterBreak="0">
     <w:nsid w:val="666C162C"/>
     <w:multiLevelType w:val="hybridMultilevel"/>
     <w:tmpl w:val="AFD647C0"/>
@@ -4903,7 +5226,7 @@
       </w:pPr>
     </w:lvl>
   </w:abstractNum>
-  <w:abstractNum w:abstractNumId="31" w15:restartNumberingAfterBreak="0">
+  <w:abstractNum w:abstractNumId="33" w15:restartNumberingAfterBreak="0">
     <w:nsid w:val="7F303681"/>
     <w:multiLevelType w:val="hybridMultilevel"/>
     <w:tmpl w:val="549A06E6"/>
@@ -4989,7 +5312,7 @@
       </w:pPr>
     </w:lvl>
   </w:abstractNum>
-  <w:abstractNum w:abstractNumId="32" w15:restartNumberingAfterBreak="0">
+  <w:abstractNum w:abstractNumId="34" w15:restartNumberingAfterBreak="0">
     <w:nsid w:val="7F72028C"/>
     <w:multiLevelType w:val="hybridMultilevel"/>
     <w:tmpl w:val="4A2E54C4"/>
@@ -5079,49 +5402,49 @@
     </w:lvl>
   </w:abstractNum>
   <w:num w:numId="1">
-    <w:abstractNumId w:val="30"/>
+    <w:abstractNumId w:val="32"/>
   </w:num>
   <w:num w:numId="2">
-    <w:abstractNumId w:val="32"/>
+    <w:abstractNumId w:val="34"/>
   </w:num>
   <w:num w:numId="3">
-    <w:abstractNumId w:val="14"/>
+    <w:abstractNumId w:val="15"/>
   </w:num>
   <w:num w:numId="4">
-    <w:abstractNumId w:val="19"/>
+    <w:abstractNumId w:val="20"/>
   </w:num>
   <w:num w:numId="5">
     <w:abstractNumId w:val="4"/>
   </w:num>
   <w:num w:numId="6">
-    <w:abstractNumId w:val="26"/>
+    <w:abstractNumId w:val="28"/>
   </w:num>
   <w:num w:numId="7">
-    <w:abstractNumId w:val="18"/>
+    <w:abstractNumId w:val="19"/>
   </w:num>
   <w:num w:numId="8">
-    <w:abstractNumId w:val="16"/>
+    <w:abstractNumId w:val="17"/>
   </w:num>
   <w:num w:numId="9">
-    <w:abstractNumId w:val="9"/>
+    <w:abstractNumId w:val="10"/>
   </w:num>
   <w:num w:numId="10">
     <w:abstractNumId w:val="1"/>
   </w:num>
   <w:num w:numId="11">
-    <w:abstractNumId w:val="17"/>
+    <w:abstractNumId w:val="18"/>
   </w:num>
   <w:num w:numId="12">
     <w:abstractNumId w:val="6"/>
   </w:num>
   <w:num w:numId="13">
-    <w:abstractNumId w:val="22"/>
+    <w:abstractNumId w:val="24"/>
   </w:num>
   <w:num w:numId="14">
-    <w:abstractNumId w:val="12"/>
+    <w:abstractNumId w:val="13"/>
   </w:num>
   <w:num w:numId="15">
-    <w:abstractNumId w:val="13"/>
+    <w:abstractNumId w:val="14"/>
   </w:num>
   <w:num w:numId="16">
     <w:abstractNumId w:val="0"/>
@@ -5130,7 +5453,7 @@
     <w:abstractNumId w:val="3"/>
   </w:num>
   <w:num w:numId="18">
-    <w:abstractNumId w:val="25"/>
+    <w:abstractNumId w:val="27"/>
   </w:num>
   <w:num w:numId="19">
     <w:abstractNumId w:val="5"/>
@@ -5139,43 +5462,49 @@
     <w:abstractNumId w:val="8"/>
   </w:num>
   <w:num w:numId="21">
-    <w:abstractNumId w:val="10"/>
+    <w:abstractNumId w:val="11"/>
   </w:num>
   <w:num w:numId="22">
+    <w:abstractNumId w:val="25"/>
+  </w:num>
+  <w:num w:numId="23">
     <w:abstractNumId w:val="23"/>
   </w:num>
-  <w:num w:numId="23">
+  <w:num w:numId="24">
+    <w:abstractNumId w:val="16"/>
+  </w:num>
+  <w:num w:numId="25">
+    <w:abstractNumId w:val="31"/>
+  </w:num>
+  <w:num w:numId="26">
     <w:abstractNumId w:val="21"/>
   </w:num>
-  <w:num w:numId="24">
-    <w:abstractNumId w:val="15"/>
+  <w:num w:numId="27">
+    <w:abstractNumId w:val="26"/>
   </w:num>
-  <w:num w:numId="25">
+  <w:num w:numId="28">
     <w:abstractNumId w:val="29"/>
   </w:num>
-  <w:num w:numId="26">
-    <w:abstractNumId w:val="20"/>
-  </w:num>
-  <w:num w:numId="27">
-    <w:abstractNumId w:val="24"/>
-  </w:num>
-  <w:num w:numId="28">
-    <w:abstractNumId w:val="27"/>
-  </w:num>
   <w:num w:numId="29">
-    <w:abstractNumId w:val="28"/>
+    <w:abstractNumId w:val="30"/>
   </w:num>
   <w:num w:numId="30">
-    <w:abstractNumId w:val="11"/>
+    <w:abstractNumId w:val="12"/>
   </w:num>
   <w:num w:numId="31">
     <w:abstractNumId w:val="7"/>
   </w:num>
   <w:num w:numId="32">
-    <w:abstractNumId w:val="31"/>
+    <w:abstractNumId w:val="33"/>
   </w:num>
   <w:num w:numId="33">
     <w:abstractNumId w:val="2"/>
+  </w:num>
+  <w:num w:numId="34">
+    <w:abstractNumId w:val="9"/>
+  </w:num>
+  <w:num w:numId="35">
+    <w:abstractNumId w:val="22"/>
   </w:num>
 </w:numbering>
 </file>
@@ -5197,7 +5526,7 @@
       </w:pPr>
     </w:pPrDefault>
   </w:docDefaults>
-  <w:latentStyles w:defLockedState="0" w:defUIPriority="99" w:defSemiHidden="0" w:defUnhideWhenUsed="0" w:defQFormat="0" w:count="377">
+  <w:latentStyles w:defLockedState="0" w:defUIPriority="99" w:defSemiHidden="0" w:defUnhideWhenUsed="0" w:defQFormat="0" w:count="376">
     <w:lsdException w:name="Normal" w:uiPriority="0" w:qFormat="1"/>
     <w:lsdException w:name="heading 1" w:uiPriority="9" w:qFormat="1"/>
     <w:lsdException w:name="heading 2" w:semiHidden="1" w:uiPriority="9" w:unhideWhenUsed="1" w:qFormat="1"/>
@@ -5574,7 +5903,6 @@
     <w:lsdException w:name="Hashtag" w:semiHidden="1" w:unhideWhenUsed="1"/>
     <w:lsdException w:name="Unresolved Mention" w:semiHidden="1" w:unhideWhenUsed="1"/>
     <w:lsdException w:name="Smart Link" w:semiHidden="1" w:unhideWhenUsed="1"/>
-    <w:lsdException w:name="Smart Link Error" w:semiHidden="1" w:unhideWhenUsed="1"/>
   </w:latentStyles>
   <w:style w:type="paragraph" w:default="1" w:styleId="Normal">
     <w:name w:val="Normal"/>

</xml_diff>